<commit_message>
Update class notes - Se actualizaron los apuntes de clase
</commit_message>
<xml_diff>
--- a/Dia 7/Material de clase/Apuntes y enlaces.docx
+++ b/Dia 7/Material de clase/Apuntes y enlaces.docx
@@ -44,6 +44,12 @@
           <w:lang w:val="es-MX"/>
         </w:rPr>
       </w:pPr>
+      <w:r>
+        <w:rPr>
+          <w:lang w:val="es-MX"/>
+        </w:rPr>
+        <w:t>Enlace Mozilla</w:t>
+      </w:r>
     </w:p>
     <w:sectPr>
       <w:pgSz w:w="12240" w:h="15840"/>

</xml_diff>